<commit_message>
Modificación de solicitud de camabio v0.0.1
</commit_message>
<xml_diff>
--- a/WebSecurity/DESARROLLO/PWCEV/Documentos/PWCEV-SC.docx
+++ b/WebSecurity/DESARROLLO/PWCEV/Documentos/PWCEV-SC.docx
@@ -2707,50 +2707,10 @@
               <w:jc w:val="both"/>
             </w:pPr>
             <w:r>
-              <w:t xml:space="preserve">Se requiere agregar una funcionalidad en la vista de Docente que permita </w:t>
-            </w:r>
-            <w:r>
-              <w:t xml:space="preserve">descargar la lista de </w:t>
-            </w:r>
-            <w:r>
-              <w:t>todos los exámenes creados por cada curso que tenga a cargo dicho docente; tanto en el formato .</w:t>
-            </w:r>
-            <w:proofErr w:type="spellStart"/>
-            <w:r>
-              <w:t>pdf</w:t>
-            </w:r>
-            <w:proofErr w:type="spellEnd"/>
-            <w:r>
-              <w:t xml:space="preserve"> como .xlsx</w:t>
-            </w:r>
-            <w:r>
-              <w:t>.</w:t>
-            </w:r>
-          </w:p>
-          <w:p>
-            <w:pPr>
-              <w:spacing w:line="240" w:lineRule="auto"/>
-              <w:jc w:val="both"/>
-            </w:pPr>
-            <w:r>
-              <w:t xml:space="preserve">Añadido a ello, </w:t>
-            </w:r>
-            <w:r>
-              <w:t xml:space="preserve">limitar el acceso a los exámenes creados solo a los alumnos que estén consignados en la base de </w:t>
-            </w:r>
-            <w:proofErr w:type="gramStart"/>
-            <w:r>
-              <w:t>datos</w:t>
-            </w:r>
-            <w:proofErr w:type="gramEnd"/>
-            <w:r>
-              <w:t xml:space="preserve"> así como </w:t>
-            </w:r>
-            <w:r>
-              <w:t>la posibilidad de descargar el listado de alumnos de un determinado examen</w:t>
-            </w:r>
-            <w:r>
-              <w:t>.</w:t>
+              <w:t xml:space="preserve">Se requiere agregar una funcionalidad en la vista de </w:t>
+            </w:r>
+            <w:r>
+              <w:t>inicio de sesión de la plataforma web de control de exámenes virtuales que permita únicamente el registro de docentes, esto a través de su correo institucional y contraseña.</w:t>
             </w:r>
           </w:p>
         </w:tc>
@@ -2799,7 +2759,13 @@
               <w:jc w:val="both"/>
             </w:pPr>
             <w:r>
-              <w:t>Se solicita el cambio mencionado debido a que se requiere llevar un registro de los exámenes independiente al uso de la plataforma, esto en caso de que exista pérdida de la conexión de internet por parte del docente, o que cada cierto tiempo (Por mes o ciclo del curso, según criterio del docente) deba realizar un reporte al personal administrativo encargado de subir las notas del alumnado.</w:t>
+              <w:t>Se solicita dicho cambio debido a que actualmente el uso de la plataforma solo está permitido para los docentes y alumnos que se encuentren previamente registrados en la base de datos</w:t>
+            </w:r>
+            <w:r>
+              <w:t>. A fin de expandir su uso a los demás docentes de la Facultad es que se requiere un registro en el inicio de sesión</w:t>
+            </w:r>
+            <w:r>
+              <w:t xml:space="preserve"> posibilitando que se lleve a cabo un control más organizado y riguroso de los exámenes.</w:t>
             </w:r>
           </w:p>
         </w:tc>
@@ -3687,137 +3653,6 @@
               <w:bottom w:val="single" w:sz="8" w:space="0" w:color="000000"/>
               <w:right w:val="single" w:sz="8" w:space="0" w:color="000000"/>
             </w:tcBorders>
-            <w:tcMar>
-              <w:top w:w="100" w:type="dxa"/>
-              <w:left w:w="100" w:type="dxa"/>
-              <w:bottom w:w="100" w:type="dxa"/>
-              <w:right w:w="100" w:type="dxa"/>
-            </w:tcMar>
-            <w:hideMark/>
-          </w:tcPr>
-          <w:p>
-            <w:pPr>
-              <w:spacing w:line="240" w:lineRule="auto"/>
-              <w:jc w:val="center"/>
-              <w:rPr>
-                <w:lang w:val="es-ES"/>
-              </w:rPr>
-            </w:pPr>
-            <w:r>
-              <w:rPr>
-                <w:lang w:val="es-ES"/>
-              </w:rPr>
-              <w:t>6</w:t>
-            </w:r>
-          </w:p>
-        </w:tc>
-        <w:tc>
-          <w:tcPr>
-            <w:tcW w:w="1025" w:type="pct"/>
-            <w:tcBorders>
-              <w:top w:val="single" w:sz="8" w:space="0" w:color="000000"/>
-              <w:left w:val="single" w:sz="8" w:space="0" w:color="000000"/>
-              <w:bottom w:val="single" w:sz="8" w:space="0" w:color="000000"/>
-              <w:right w:val="single" w:sz="8" w:space="0" w:color="000000"/>
-            </w:tcBorders>
-            <w:tcMar>
-              <w:top w:w="100" w:type="dxa"/>
-              <w:left w:w="100" w:type="dxa"/>
-              <w:bottom w:w="100" w:type="dxa"/>
-              <w:right w:w="100" w:type="dxa"/>
-            </w:tcMar>
-            <w:hideMark/>
-          </w:tcPr>
-          <w:p>
-            <w:pPr>
-              <w:spacing w:line="240" w:lineRule="auto"/>
-              <w:rPr>
-                <w:lang w:val="es-ES"/>
-              </w:rPr>
-            </w:pPr>
-            <w:r>
-              <w:rPr>
-                <w:lang w:val="es-ES"/>
-              </w:rPr>
-              <w:t>Programado</w:t>
-            </w:r>
-          </w:p>
-        </w:tc>
-        <w:tc>
-          <w:tcPr>
-            <w:tcW w:w="3170" w:type="pct"/>
-            <w:tcBorders>
-              <w:top w:val="single" w:sz="8" w:space="0" w:color="000000"/>
-              <w:left w:val="single" w:sz="8" w:space="0" w:color="000000"/>
-              <w:bottom w:val="single" w:sz="8" w:space="0" w:color="000000"/>
-              <w:right w:val="single" w:sz="8" w:space="0" w:color="000000"/>
-            </w:tcBorders>
-            <w:tcMar>
-              <w:top w:w="100" w:type="dxa"/>
-              <w:left w:w="100" w:type="dxa"/>
-              <w:bottom w:w="100" w:type="dxa"/>
-              <w:right w:w="100" w:type="dxa"/>
-            </w:tcMar>
-            <w:hideMark/>
-          </w:tcPr>
-          <w:p>
-            <w:pPr>
-              <w:spacing w:line="240" w:lineRule="auto"/>
-              <w:rPr>
-                <w:lang w:val="es-ES"/>
-              </w:rPr>
-            </w:pPr>
-            <w:r>
-              <w:rPr>
-                <w:lang w:val="es-ES"/>
-              </w:rPr>
-              <w:t>Estado para aquellas peticiones que han sido programadas para una fecha en la cual se dará su ejecución.</w:t>
-            </w:r>
-          </w:p>
-        </w:tc>
-        <w:tc>
-          <w:tcPr>
-            <w:tcW w:w="498" w:type="pct"/>
-            <w:tcBorders>
-              <w:top w:val="single" w:sz="8" w:space="0" w:color="000000"/>
-              <w:left w:val="single" w:sz="8" w:space="0" w:color="000000"/>
-              <w:bottom w:val="single" w:sz="8" w:space="0" w:color="000000"/>
-              <w:right w:val="single" w:sz="8" w:space="0" w:color="000000"/>
-            </w:tcBorders>
-            <w:tcMar>
-              <w:top w:w="100" w:type="dxa"/>
-              <w:left w:w="100" w:type="dxa"/>
-              <w:bottom w:w="100" w:type="dxa"/>
-              <w:right w:w="100" w:type="dxa"/>
-            </w:tcMar>
-            <w:hideMark/>
-          </w:tcPr>
-          <w:p>
-            <w:pPr>
-              <w:spacing w:line="240" w:lineRule="auto"/>
-              <w:rPr>
-                <w:lang w:val="es-ES"/>
-              </w:rPr>
-            </w:pPr>
-            <w:r>
-              <w:rPr>
-                <w:lang w:val="es-ES"/>
-              </w:rPr>
-              <w:t>5</w:t>
-            </w:r>
-          </w:p>
-        </w:tc>
-      </w:tr>
-      <w:tr>
-        <w:tc>
-          <w:tcPr>
-            <w:tcW w:w="307" w:type="pct"/>
-            <w:tcBorders>
-              <w:top w:val="single" w:sz="8" w:space="0" w:color="000000"/>
-              <w:left w:val="single" w:sz="8" w:space="0" w:color="000000"/>
-              <w:bottom w:val="single" w:sz="8" w:space="0" w:color="000000"/>
-              <w:right w:val="single" w:sz="8" w:space="0" w:color="000000"/>
-            </w:tcBorders>
             <w:shd w:val="clear" w:color="auto" w:fill="A8D08D" w:themeFill="accent6" w:themeFillTint="99"/>
             <w:tcMar>
               <w:top w:w="100" w:type="dxa"/>
@@ -3843,7 +3678,7 @@
                 <w:bCs/>
                 <w:lang w:val="es-ES"/>
               </w:rPr>
-              <w:t>7</w:t>
+              <w:t>6</w:t>
             </w:r>
           </w:p>
         </w:tc>
@@ -3880,7 +3715,7 @@
                 <w:bCs/>
                 <w:lang w:val="es-ES"/>
               </w:rPr>
-              <w:t>Implementado</w:t>
+              <w:t>Programado</w:t>
             </w:r>
           </w:p>
         </w:tc>
@@ -3917,7 +3752,7 @@
                 <w:bCs/>
                 <w:lang w:val="es-ES"/>
               </w:rPr>
-              <w:t>Estado para aquellas peticiones que han sido ejecutadas y el cambio solicitado ya se ha desarrollado o implementado.</w:t>
+              <w:t>Estado para aquellas peticiones que han sido programadas para una fecha en la cual se dará su ejecución.</w:t>
             </w:r>
           </w:p>
         </w:tc>
@@ -3954,6 +3789,141 @@
                 <w:bCs/>
                 <w:lang w:val="es-ES"/>
               </w:rPr>
+              <w:t>5</w:t>
+            </w:r>
+          </w:p>
+        </w:tc>
+      </w:tr>
+      <w:tr>
+        <w:tc>
+          <w:tcPr>
+            <w:tcW w:w="307" w:type="pct"/>
+            <w:tcBorders>
+              <w:top w:val="single" w:sz="8" w:space="0" w:color="000000"/>
+              <w:left w:val="single" w:sz="8" w:space="0" w:color="000000"/>
+              <w:bottom w:val="single" w:sz="8" w:space="0" w:color="000000"/>
+              <w:right w:val="single" w:sz="8" w:space="0" w:color="000000"/>
+            </w:tcBorders>
+            <w:shd w:val="clear" w:color="auto" w:fill="FFFFFF" w:themeFill="background1"/>
+            <w:tcMar>
+              <w:top w:w="100" w:type="dxa"/>
+              <w:left w:w="100" w:type="dxa"/>
+              <w:bottom w:w="100" w:type="dxa"/>
+              <w:right w:w="100" w:type="dxa"/>
+            </w:tcMar>
+            <w:hideMark/>
+          </w:tcPr>
+          <w:p>
+            <w:pPr>
+              <w:spacing w:line="240" w:lineRule="auto"/>
+              <w:jc w:val="center"/>
+              <w:rPr>
+                <w:lang w:val="es-ES"/>
+              </w:rPr>
+            </w:pPr>
+            <w:r>
+              <w:rPr>
+                <w:lang w:val="es-ES"/>
+              </w:rPr>
+              <w:t>7</w:t>
+            </w:r>
+          </w:p>
+        </w:tc>
+        <w:tc>
+          <w:tcPr>
+            <w:tcW w:w="1025" w:type="pct"/>
+            <w:tcBorders>
+              <w:top w:val="single" w:sz="8" w:space="0" w:color="000000"/>
+              <w:left w:val="single" w:sz="8" w:space="0" w:color="000000"/>
+              <w:bottom w:val="single" w:sz="8" w:space="0" w:color="000000"/>
+              <w:right w:val="single" w:sz="8" w:space="0" w:color="000000"/>
+            </w:tcBorders>
+            <w:shd w:val="clear" w:color="auto" w:fill="FFFFFF" w:themeFill="background1"/>
+            <w:tcMar>
+              <w:top w:w="100" w:type="dxa"/>
+              <w:left w:w="100" w:type="dxa"/>
+              <w:bottom w:w="100" w:type="dxa"/>
+              <w:right w:w="100" w:type="dxa"/>
+            </w:tcMar>
+            <w:hideMark/>
+          </w:tcPr>
+          <w:p>
+            <w:pPr>
+              <w:spacing w:line="240" w:lineRule="auto"/>
+              <w:rPr>
+                <w:lang w:val="es-ES"/>
+              </w:rPr>
+            </w:pPr>
+            <w:r>
+              <w:rPr>
+                <w:lang w:val="es-ES"/>
+              </w:rPr>
+              <w:t>Implementado</w:t>
+            </w:r>
+          </w:p>
+        </w:tc>
+        <w:tc>
+          <w:tcPr>
+            <w:tcW w:w="3170" w:type="pct"/>
+            <w:tcBorders>
+              <w:top w:val="single" w:sz="8" w:space="0" w:color="000000"/>
+              <w:left w:val="single" w:sz="8" w:space="0" w:color="000000"/>
+              <w:bottom w:val="single" w:sz="8" w:space="0" w:color="000000"/>
+              <w:right w:val="single" w:sz="8" w:space="0" w:color="000000"/>
+            </w:tcBorders>
+            <w:shd w:val="clear" w:color="auto" w:fill="FFFFFF" w:themeFill="background1"/>
+            <w:tcMar>
+              <w:top w:w="100" w:type="dxa"/>
+              <w:left w:w="100" w:type="dxa"/>
+              <w:bottom w:w="100" w:type="dxa"/>
+              <w:right w:w="100" w:type="dxa"/>
+            </w:tcMar>
+            <w:hideMark/>
+          </w:tcPr>
+          <w:p>
+            <w:pPr>
+              <w:spacing w:line="240" w:lineRule="auto"/>
+              <w:rPr>
+                <w:lang w:val="es-ES"/>
+              </w:rPr>
+            </w:pPr>
+            <w:r>
+              <w:rPr>
+                <w:lang w:val="es-ES"/>
+              </w:rPr>
+              <w:t>Estado para aquellas peticiones que han sido ejecutadas y el cambio solicitado ya se ha desarrollado o implementado.</w:t>
+            </w:r>
+          </w:p>
+        </w:tc>
+        <w:tc>
+          <w:tcPr>
+            <w:tcW w:w="498" w:type="pct"/>
+            <w:tcBorders>
+              <w:top w:val="single" w:sz="8" w:space="0" w:color="000000"/>
+              <w:left w:val="single" w:sz="8" w:space="0" w:color="000000"/>
+              <w:bottom w:val="single" w:sz="8" w:space="0" w:color="000000"/>
+              <w:right w:val="single" w:sz="8" w:space="0" w:color="000000"/>
+            </w:tcBorders>
+            <w:shd w:val="clear" w:color="auto" w:fill="FFFFFF" w:themeFill="background1"/>
+            <w:tcMar>
+              <w:top w:w="100" w:type="dxa"/>
+              <w:left w:w="100" w:type="dxa"/>
+              <w:bottom w:w="100" w:type="dxa"/>
+              <w:right w:w="100" w:type="dxa"/>
+            </w:tcMar>
+            <w:hideMark/>
+          </w:tcPr>
+          <w:p>
+            <w:pPr>
+              <w:spacing w:line="240" w:lineRule="auto"/>
+              <w:rPr>
+                <w:lang w:val="es-ES"/>
+              </w:rPr>
+            </w:pPr>
+            <w:r>
+              <w:rPr>
+                <w:lang w:val="es-ES"/>
+              </w:rPr>
               <w:t>6</w:t>
             </w:r>
           </w:p>
@@ -4120,7 +4090,6 @@
               <w:rPr>
                 <w:lang w:val="es-ES"/>
               </w:rPr>
-              <w:lastRenderedPageBreak/>
               <w:t>9</w:t>
             </w:r>
           </w:p>
@@ -4497,6 +4466,108 @@
               <w:bottom w:val="single" w:sz="8" w:space="0" w:color="000000"/>
               <w:right w:val="single" w:sz="8" w:space="0" w:color="000000"/>
             </w:tcBorders>
+            <w:shd w:val="clear" w:color="auto" w:fill="auto"/>
+            <w:tcMar>
+              <w:top w:w="100" w:type="dxa"/>
+              <w:left w:w="100" w:type="dxa"/>
+              <w:bottom w:w="100" w:type="dxa"/>
+              <w:right w:w="100" w:type="dxa"/>
+            </w:tcMar>
+            <w:hideMark/>
+          </w:tcPr>
+          <w:p>
+            <w:pPr>
+              <w:spacing w:line="240" w:lineRule="auto"/>
+              <w:rPr>
+                <w:lang w:val="es-ES"/>
+              </w:rPr>
+            </w:pPr>
+            <w:r>
+              <w:rPr>
+                <w:lang w:val="es-ES"/>
+              </w:rPr>
+              <w:t>2</w:t>
+            </w:r>
+          </w:p>
+        </w:tc>
+        <w:tc>
+          <w:tcPr>
+            <w:tcW w:w="776" w:type="pct"/>
+            <w:tcBorders>
+              <w:top w:val="single" w:sz="8" w:space="0" w:color="000000"/>
+              <w:left w:val="single" w:sz="8" w:space="0" w:color="000000"/>
+              <w:bottom w:val="single" w:sz="8" w:space="0" w:color="000000"/>
+              <w:right w:val="single" w:sz="8" w:space="0" w:color="000000"/>
+            </w:tcBorders>
+            <w:shd w:val="clear" w:color="auto" w:fill="auto"/>
+            <w:tcMar>
+              <w:top w:w="100" w:type="dxa"/>
+              <w:left w:w="100" w:type="dxa"/>
+              <w:bottom w:w="100" w:type="dxa"/>
+              <w:right w:w="100" w:type="dxa"/>
+            </w:tcMar>
+            <w:hideMark/>
+          </w:tcPr>
+          <w:p>
+            <w:pPr>
+              <w:spacing w:line="240" w:lineRule="auto"/>
+              <w:rPr>
+                <w:lang w:val="es-ES"/>
+              </w:rPr>
+            </w:pPr>
+            <w:r>
+              <w:rPr>
+                <w:lang w:val="es-ES"/>
+              </w:rPr>
+              <w:t>Normal</w:t>
+            </w:r>
+          </w:p>
+        </w:tc>
+        <w:tc>
+          <w:tcPr>
+            <w:tcW w:w="3919" w:type="pct"/>
+            <w:tcBorders>
+              <w:top w:val="single" w:sz="8" w:space="0" w:color="000000"/>
+              <w:left w:val="single" w:sz="8" w:space="0" w:color="000000"/>
+              <w:bottom w:val="single" w:sz="8" w:space="0" w:color="000000"/>
+              <w:right w:val="single" w:sz="8" w:space="0" w:color="000000"/>
+            </w:tcBorders>
+            <w:shd w:val="clear" w:color="auto" w:fill="auto"/>
+            <w:tcMar>
+              <w:top w:w="100" w:type="dxa"/>
+              <w:left w:w="100" w:type="dxa"/>
+              <w:bottom w:w="100" w:type="dxa"/>
+              <w:right w:w="100" w:type="dxa"/>
+            </w:tcMar>
+            <w:hideMark/>
+          </w:tcPr>
+          <w:p>
+            <w:pPr>
+              <w:spacing w:line="240" w:lineRule="auto"/>
+              <w:jc w:val="both"/>
+              <w:rPr>
+                <w:lang w:val="es-ES"/>
+              </w:rPr>
+            </w:pPr>
+            <w:r>
+              <w:rPr>
+                <w:lang w:val="es-ES"/>
+              </w:rPr>
+              <w:t>Clasificación referente a las solicitudes de cambio corrientes, que son necesarias a la medida del tiempo del proyecto.</w:t>
+            </w:r>
+          </w:p>
+        </w:tc>
+      </w:tr>
+      <w:tr>
+        <w:tc>
+          <w:tcPr>
+            <w:tcW w:w="305" w:type="pct"/>
+            <w:tcBorders>
+              <w:top w:val="single" w:sz="8" w:space="0" w:color="000000"/>
+              <w:left w:val="single" w:sz="8" w:space="0" w:color="000000"/>
+              <w:bottom w:val="single" w:sz="8" w:space="0" w:color="000000"/>
+              <w:right w:val="single" w:sz="8" w:space="0" w:color="000000"/>
+            </w:tcBorders>
             <w:shd w:val="clear" w:color="auto" w:fill="A8D08D" w:themeFill="accent6" w:themeFillTint="99"/>
             <w:tcMar>
               <w:top w:w="100" w:type="dxa"/>
@@ -4521,7 +4592,7 @@
                 <w:bCs/>
                 <w:lang w:val="es-ES"/>
               </w:rPr>
-              <w:t>2</w:t>
+              <w:t>3</w:t>
             </w:r>
           </w:p>
         </w:tc>
@@ -4558,7 +4629,7 @@
                 <w:bCs/>
                 <w:lang w:val="es-ES"/>
               </w:rPr>
-              <w:t>Normal</w:t>
+              <w:t>Pre aceptada</w:t>
             </w:r>
           </w:p>
         </w:tc>
@@ -4596,105 +4667,6 @@
                 <w:bCs/>
                 <w:lang w:val="es-ES"/>
               </w:rPr>
-              <w:t>Clasificación referente a las solicitudes de cambio corrientes, que son necesarias a la medida del tiempo del proyecto.</w:t>
-            </w:r>
-          </w:p>
-        </w:tc>
-      </w:tr>
-      <w:tr>
-        <w:tc>
-          <w:tcPr>
-            <w:tcW w:w="305" w:type="pct"/>
-            <w:tcBorders>
-              <w:top w:val="single" w:sz="8" w:space="0" w:color="000000"/>
-              <w:left w:val="single" w:sz="8" w:space="0" w:color="000000"/>
-              <w:bottom w:val="single" w:sz="8" w:space="0" w:color="000000"/>
-              <w:right w:val="single" w:sz="8" w:space="0" w:color="000000"/>
-            </w:tcBorders>
-            <w:tcMar>
-              <w:top w:w="100" w:type="dxa"/>
-              <w:left w:w="100" w:type="dxa"/>
-              <w:bottom w:w="100" w:type="dxa"/>
-              <w:right w:w="100" w:type="dxa"/>
-            </w:tcMar>
-            <w:hideMark/>
-          </w:tcPr>
-          <w:p>
-            <w:pPr>
-              <w:spacing w:line="240" w:lineRule="auto"/>
-              <w:rPr>
-                <w:lang w:val="es-ES"/>
-              </w:rPr>
-            </w:pPr>
-            <w:r>
-              <w:rPr>
-                <w:lang w:val="es-ES"/>
-              </w:rPr>
-              <w:t>3</w:t>
-            </w:r>
-          </w:p>
-        </w:tc>
-        <w:tc>
-          <w:tcPr>
-            <w:tcW w:w="776" w:type="pct"/>
-            <w:tcBorders>
-              <w:top w:val="single" w:sz="8" w:space="0" w:color="000000"/>
-              <w:left w:val="single" w:sz="8" w:space="0" w:color="000000"/>
-              <w:bottom w:val="single" w:sz="8" w:space="0" w:color="000000"/>
-              <w:right w:val="single" w:sz="8" w:space="0" w:color="000000"/>
-            </w:tcBorders>
-            <w:tcMar>
-              <w:top w:w="100" w:type="dxa"/>
-              <w:left w:w="100" w:type="dxa"/>
-              <w:bottom w:w="100" w:type="dxa"/>
-              <w:right w:w="100" w:type="dxa"/>
-            </w:tcMar>
-            <w:hideMark/>
-          </w:tcPr>
-          <w:p>
-            <w:pPr>
-              <w:spacing w:line="240" w:lineRule="auto"/>
-              <w:rPr>
-                <w:lang w:val="es-ES"/>
-              </w:rPr>
-            </w:pPr>
-            <w:r>
-              <w:rPr>
-                <w:lang w:val="es-ES"/>
-              </w:rPr>
-              <w:t>Pre aceptada</w:t>
-            </w:r>
-          </w:p>
-        </w:tc>
-        <w:tc>
-          <w:tcPr>
-            <w:tcW w:w="3919" w:type="pct"/>
-            <w:tcBorders>
-              <w:top w:val="single" w:sz="8" w:space="0" w:color="000000"/>
-              <w:left w:val="single" w:sz="8" w:space="0" w:color="000000"/>
-              <w:bottom w:val="single" w:sz="8" w:space="0" w:color="000000"/>
-              <w:right w:val="single" w:sz="8" w:space="0" w:color="000000"/>
-            </w:tcBorders>
-            <w:tcMar>
-              <w:top w:w="100" w:type="dxa"/>
-              <w:left w:w="100" w:type="dxa"/>
-              <w:bottom w:w="100" w:type="dxa"/>
-              <w:right w:w="100" w:type="dxa"/>
-            </w:tcMar>
-            <w:hideMark/>
-          </w:tcPr>
-          <w:p>
-            <w:pPr>
-              <w:spacing w:line="240" w:lineRule="auto"/>
-              <w:jc w:val="both"/>
-              <w:rPr>
-                <w:lang w:val="es-ES"/>
-              </w:rPr>
-            </w:pPr>
-            <w:r>
-              <w:rPr>
-                <w:lang w:val="es-ES"/>
-              </w:rPr>
               <w:t>Clasificación que se le asigna a aquellas solicitudes que han sido presentadas con una revisión previa y se lleva a cabo su desarrollo pese al análisis superfluo del mismo, debido a su necesidad de ser elaborada.</w:t>
             </w:r>
           </w:p>
@@ -4728,7 +4700,25 @@
           <w:sz w:val="28"/>
           <w:szCs w:val="28"/>
         </w:rPr>
-        <w:t xml:space="preserve">.4 Clasificación De La Solicitud De Cambio </w:t>
+        <w:t xml:space="preserve">.4 </w:t>
+      </w:r>
+      <w:r>
+        <w:rPr>
+          <w:rFonts w:ascii="Calibri" w:eastAsia="Calibri" w:hAnsi="Calibri" w:cs="Calibri"/>
+          <w:b/>
+          <w:sz w:val="28"/>
+          <w:szCs w:val="28"/>
+        </w:rPr>
+        <w:t>Impacto</w:t>
+      </w:r>
+      <w:r>
+        <w:rPr>
+          <w:rFonts w:ascii="Calibri" w:eastAsia="Calibri" w:hAnsi="Calibri" w:cs="Calibri"/>
+          <w:b/>
+          <w:sz w:val="28"/>
+          <w:szCs w:val="28"/>
+        </w:rPr>
+        <w:t xml:space="preserve"> De La Solicitud De Cambio </w:t>
       </w:r>
     </w:p>
     <w:p/>
@@ -5158,7 +5148,7 @@
               <w:rPr>
                 <w:lang w:val="es-ES"/>
               </w:rPr>
-              <w:t>El impacto dado a aquellas solicitudes de cambio que no implican cambios posteriores en grandes cantidades y complejidades, así como también pueden generar otras solicitudes de cambio.</w:t>
+              <w:t>El impacto dado a aquellas solicitudes de cambio que implican cambios posteriores en grandes cantidades y complejidades, así como también pueden generar otras solicitudes de cambio.</w:t>
             </w:r>
           </w:p>
         </w:tc>
@@ -5360,6 +5350,7 @@
               <w:bottom w:val="single" w:sz="8" w:space="0" w:color="000000"/>
               <w:right w:val="single" w:sz="8" w:space="0" w:color="000000"/>
             </w:tcBorders>
+            <w:shd w:val="clear" w:color="auto" w:fill="A8D08D" w:themeFill="accent6" w:themeFillTint="99"/>
             <w:tcMar>
               <w:top w:w="100" w:type="dxa"/>
               <w:left w:w="100" w:type="dxa"/>
@@ -5372,11 +5363,15 @@
             <w:pPr>
               <w:spacing w:line="240" w:lineRule="auto"/>
               <w:rPr>
-                <w:lang w:val="es-ES"/>
-              </w:rPr>
-            </w:pPr>
-            <w:r>
-              <w:rPr>
+                <w:b/>
+                <w:bCs/>
+                <w:lang w:val="es-ES"/>
+              </w:rPr>
+            </w:pPr>
+            <w:r>
+              <w:rPr>
+                <w:b/>
+                <w:bCs/>
                 <w:lang w:val="es-ES"/>
               </w:rPr>
               <w:t>1</w:t>
@@ -5392,6 +5387,7 @@
               <w:bottom w:val="single" w:sz="8" w:space="0" w:color="000000"/>
               <w:right w:val="single" w:sz="8" w:space="0" w:color="000000"/>
             </w:tcBorders>
+            <w:shd w:val="clear" w:color="auto" w:fill="A8D08D" w:themeFill="accent6" w:themeFillTint="99"/>
             <w:tcMar>
               <w:top w:w="100" w:type="dxa"/>
               <w:left w:w="100" w:type="dxa"/>
@@ -5404,11 +5400,15 @@
             <w:pPr>
               <w:spacing w:line="240" w:lineRule="auto"/>
               <w:rPr>
-                <w:lang w:val="es-ES"/>
-              </w:rPr>
-            </w:pPr>
-            <w:r>
-              <w:rPr>
+                <w:b/>
+                <w:bCs/>
+                <w:lang w:val="es-ES"/>
+              </w:rPr>
+            </w:pPr>
+            <w:r>
+              <w:rPr>
+                <w:b/>
+                <w:bCs/>
                 <w:lang w:val="es-ES"/>
               </w:rPr>
               <w:t>Cambios de requerimientos</w:t>
@@ -5424,6 +5424,7 @@
               <w:bottom w:val="single" w:sz="8" w:space="0" w:color="000000"/>
               <w:right w:val="single" w:sz="8" w:space="0" w:color="000000"/>
             </w:tcBorders>
+            <w:shd w:val="clear" w:color="auto" w:fill="A8D08D" w:themeFill="accent6" w:themeFillTint="99"/>
             <w:tcMar>
               <w:top w:w="100" w:type="dxa"/>
               <w:left w:w="100" w:type="dxa"/>
@@ -5436,11 +5437,15 @@
             <w:pPr>
               <w:spacing w:line="240" w:lineRule="auto"/>
               <w:rPr>
-                <w:lang w:val="es-ES"/>
-              </w:rPr>
-            </w:pPr>
-            <w:r>
-              <w:rPr>
+                <w:b/>
+                <w:bCs/>
+                <w:lang w:val="es-ES"/>
+              </w:rPr>
+            </w:pPr>
+            <w:r>
+              <w:rPr>
+                <w:b/>
+                <w:bCs/>
                 <w:lang w:val="es-ES"/>
               </w:rPr>
               <w:t>Proyecto y Producto</w:t>
@@ -5456,6 +5461,7 @@
               <w:bottom w:val="single" w:sz="8" w:space="0" w:color="000000"/>
               <w:right w:val="single" w:sz="8" w:space="0" w:color="000000"/>
             </w:tcBorders>
+            <w:shd w:val="clear" w:color="auto" w:fill="A8D08D" w:themeFill="accent6" w:themeFillTint="99"/>
             <w:tcMar>
               <w:top w:w="100" w:type="dxa"/>
               <w:left w:w="100" w:type="dxa"/>
@@ -5468,11 +5474,15 @@
             <w:pPr>
               <w:spacing w:line="240" w:lineRule="auto"/>
               <w:rPr>
-                <w:lang w:val="es-ES"/>
-              </w:rPr>
-            </w:pPr>
-            <w:r>
-              <w:rPr>
+                <w:b/>
+                <w:bCs/>
+                <w:lang w:val="es-ES"/>
+              </w:rPr>
+            </w:pPr>
+            <w:r>
+              <w:rPr>
+                <w:b/>
+                <w:bCs/>
                 <w:lang w:val="es-ES"/>
               </w:rPr>
               <w:t>Puede haber más cambios de requerimientos de los esperados</w:t>
@@ -5625,16 +5635,7 @@
                 <w:bCs/>
                 <w:lang w:val="es-ES"/>
               </w:rPr>
-              <w:t xml:space="preserve">Cambios en las </w:t>
-            </w:r>
-            <w:r>
-              <w:rPr>
-                <w:b/>
-                <w:bCs/>
-                <w:lang w:val="es-ES"/>
-              </w:rPr>
-              <w:lastRenderedPageBreak/>
-              <w:t>especificaciones de las interfaces importantes y/o no estarán a tiempo</w:t>
+              <w:t>Cambios en las especificaciones de las interfaces importantes y/o no estarán a tiempo</w:t>
             </w:r>
           </w:p>
         </w:tc>

</xml_diff>